<commit_message>
copied angular2 forms and started datepicker.
</commit_message>
<xml_diff>
--- a/angular/Angular Notes.docx
+++ b/angular/Angular Notes.docx
@@ -4721,15 +4721,17 @@
     <w:p/>
     <w:p>
       <w:r>
-        <w:t xml:space="preserve">Now install a </w:t>
-      </w:r>
-      <w:r>
-        <w:t xml:space="preserve">   </w:t>
+        <w:t xml:space="preserve">Then create a server.js file in the project and copy the server info into it.  I don’t want to go over all the server stuff here.  I will watch another pularsight video for that. </w:t>
+      </w:r>
+    </w:p>
+    <w:p/>
+    <w:p>
+      <w:r>
+        <w:t xml:space="preserve">I also copied the Angular 2 forms at the </w:t>
       </w:r>
       <w:bookmarkStart w:id="18" w:name="_GoBack"/>
       <w:bookmarkEnd w:id="18"/>
     </w:p>
-    <w:p/>
     <w:p>
       <w:pPr>
         <w:spacing w:line="240" w:lineRule="auto"/>
@@ -5666,7 +5668,7 @@
 </file>
 
 <file path=customXml/itemProps1.xml><?xml version="1.0" encoding="utf-8"?>
-<ds:datastoreItem xmlns:ds="http://schemas.openxmlformats.org/officeDocument/2006/customXml" ds:itemID="{176026FD-7388-4625-ADA1-7CE8790C1A5F}">
+<ds:datastoreItem xmlns:ds="http://schemas.openxmlformats.org/officeDocument/2006/customXml" ds:itemID="{56CD58C4-09E1-4D57-A299-35FB9E543585}">
   <ds:schemaRefs>
     <ds:schemaRef ds:uri="http://schemas.openxmlformats.org/officeDocument/2006/bibliography"/>
   </ds:schemaRefs>

</xml_diff>